<commit_message>
analyses of numerics, applying simple analytical model
</commit_message>
<xml_diff>
--- a/Code status.docx
+++ b/Code status.docx
@@ -485,6 +485,21 @@
           <w:lang w:val="en-US"/>
         </w:rPr>
         <w:t>Many partial (some of the codes independently)</w:t>
+      </w:r>
+    </w:p>
+    <w:p>
+      <w:pPr>
+        <w:pStyle w:val="ListParagraph"/>
+        <w:numPr>
+          <w:ilvl w:val="0"/>
+          <w:numId w:val="1"/>
+        </w:numPr>
+      </w:pPr>
+      <w:r>
+        <w:rPr>
+          <w:lang w:val="en-US"/>
+        </w:rPr>
+        <w:t>Legal aspects</w:t>
       </w:r>
     </w:p>
     <w:sectPr>

</xml_diff>